<commit_message>
Udspecificeret funktionelt krav 1.1
</commit_message>
<xml_diff>
--- a/Rapport og projektdokumentation/Projektdokumentation/Projektdokumentation.docx
+++ b/Rapport og projektdokumentation/Projektdokumentation/Projektdokumentation.docx
@@ -10,7 +10,6 @@
           <w:lang w:val="da-DK"/>
         </w:rPr>
       </w:pPr>
-      <w:bookmarkStart w:id="0" w:name="_GoBack"/>
       <w:r>
         <w:rPr>
           <w:rStyle w:val="Strk"/>
@@ -57,14 +56,12 @@
           <w:lang w:val="da-DK"/>
         </w:rPr>
       </w:pPr>
-      <w:proofErr w:type="spellStart"/>
       <w:r>
         <w:rPr>
           <w:lang w:val="da-DK"/>
         </w:rPr>
         <w:t>SmartFridge</w:t>
       </w:r>
-      <w:proofErr w:type="spellEnd"/>
     </w:p>
     <w:p>
       <w:pPr>
@@ -1985,23 +1982,7 @@
                 <w:noProof/>
                 <w:lang w:val="da-DK"/>
               </w:rPr>
-              <w:t>UC 5: Synkronis</w:t>
-            </w:r>
-            <w:r>
-              <w:rPr>
-                <w:rStyle w:val="Hyperlink"/>
-                <w:noProof/>
-                <w:lang w:val="da-DK"/>
-              </w:rPr>
-              <w:t>e</w:t>
-            </w:r>
-            <w:r>
-              <w:rPr>
-                <w:rStyle w:val="Hyperlink"/>
-                <w:noProof/>
-                <w:lang w:val="da-DK"/>
-              </w:rPr>
-              <w:t>r til ekstern database</w:t>
+              <w:t>UC 5: Synkroniser til ekstern database</w:t>
             </w:r>
             <w:r>
               <w:rPr>
@@ -3886,11 +3867,28 @@
       <w:pPr>
         <w:pStyle w:val="Overskrift1"/>
       </w:pPr>
-      <w:bookmarkStart w:id="1" w:name="_Toc420332246"/>
+      <w:bookmarkStart w:id="0" w:name="_Toc420332246"/>
       <w:r>
         <w:lastRenderedPageBreak/>
         <w:t>Projektformulering</w:t>
       </w:r>
+      <w:bookmarkEnd w:id="0"/>
+    </w:p>
+    <w:p>
+      <w:pPr>
+        <w:rPr>
+          <w:lang w:val="da-DK"/>
+        </w:rPr>
+      </w:pPr>
+    </w:p>
+    <w:p>
+      <w:pPr>
+        <w:pStyle w:val="Overskrift1"/>
+      </w:pPr>
+      <w:bookmarkStart w:id="1" w:name="_Toc420332247"/>
+      <w:r>
+        <w:t>Termliste</w:t>
+      </w:r>
       <w:bookmarkEnd w:id="1"/>
     </w:p>
     <w:p>
@@ -3904,24 +3902,7 @@
       <w:pPr>
         <w:pStyle w:val="Overskrift1"/>
       </w:pPr>
-      <w:bookmarkStart w:id="2" w:name="_Toc420332247"/>
-      <w:r>
-        <w:t>Termliste</w:t>
-      </w:r>
-      <w:bookmarkEnd w:id="2"/>
-    </w:p>
-    <w:p>
-      <w:pPr>
-        <w:rPr>
-          <w:lang w:val="da-DK"/>
-        </w:rPr>
-      </w:pPr>
-    </w:p>
-    <w:p>
-      <w:pPr>
-        <w:pStyle w:val="Overskrift1"/>
-      </w:pPr>
-      <w:bookmarkStart w:id="3" w:name="_Toc420332248"/>
+      <w:bookmarkStart w:id="2" w:name="_Toc420332248"/>
       <w:r>
         <w:rPr>
           <w:rFonts w:eastAsia="Times New Roman"/>
@@ -3929,7 +3910,7 @@
         </w:rPr>
         <w:t>Kravspecifikation</w:t>
       </w:r>
-      <w:bookmarkEnd w:id="3"/>
+      <w:bookmarkEnd w:id="2"/>
     </w:p>
     <w:p>
       <w:pPr>
@@ -3938,7 +3919,7 @@
           <w:lang w:val="da-DK" w:eastAsia="da-DK"/>
         </w:rPr>
       </w:pPr>
-      <w:bookmarkStart w:id="4" w:name="_Toc420332249"/>
+      <w:bookmarkStart w:id="3" w:name="_Toc420332249"/>
       <w:r>
         <w:rPr>
           <w:noProof/>
@@ -4030,7 +4011,7 @@
             </v:shape>
             <w10:wrap type="tight"/>
           </v:group>
-          <o:OLEObject Type="Embed" ProgID="Visio.Drawing.15" ShapeID="_x0000_s1027" DrawAspect="Content" ObjectID="_1494074634" r:id="rId15"/>
+          <o:OLEObject Type="Embed" ProgID="Visio.Drawing.15" ShapeID="_x0000_s1027" DrawAspect="Content" ObjectID="_1494150240" r:id="rId15"/>
         </w:object>
       </w:r>
       <w:r>
@@ -4039,7 +4020,7 @@
         </w:rPr>
         <w:t>Aktører</w:t>
       </w:r>
-      <w:bookmarkEnd w:id="4"/>
+      <w:bookmarkEnd w:id="3"/>
     </w:p>
     <w:p>
       <w:pPr>
@@ -4139,30 +4120,30 @@
           <w:lang w:val="da-DK" w:eastAsia="da-DK"/>
         </w:rPr>
       </w:pPr>
-      <w:bookmarkStart w:id="5" w:name="_Toc420332250"/>
+      <w:bookmarkStart w:id="4" w:name="_Toc420332250"/>
       <w:r>
         <w:rPr>
           <w:lang w:val="da-DK" w:eastAsia="da-DK"/>
         </w:rPr>
         <w:t>Aktørbeskrivelse</w:t>
       </w:r>
+      <w:bookmarkEnd w:id="4"/>
+    </w:p>
+    <w:p>
+      <w:pPr>
+        <w:pStyle w:val="Overskrift3"/>
+        <w:rPr>
+          <w:lang w:val="da-DK"/>
+        </w:rPr>
+      </w:pPr>
+      <w:bookmarkStart w:id="5" w:name="_Toc420332251"/>
+      <w:r>
+        <w:rPr>
+          <w:lang w:val="da-DK"/>
+        </w:rPr>
+        <w:t>Bruger</w:t>
+      </w:r>
       <w:bookmarkEnd w:id="5"/>
-    </w:p>
-    <w:p>
-      <w:pPr>
-        <w:pStyle w:val="Overskrift3"/>
-        <w:rPr>
-          <w:lang w:val="da-DK"/>
-        </w:rPr>
-      </w:pPr>
-      <w:bookmarkStart w:id="6" w:name="_Toc420332251"/>
-      <w:r>
-        <w:rPr>
-          <w:lang w:val="da-DK"/>
-        </w:rPr>
-        <w:t>Bruger</w:t>
-      </w:r>
-      <w:bookmarkEnd w:id="6"/>
     </w:p>
     <w:tbl>
       <w:tblPr>
@@ -4370,14 +4351,14 @@
           <w:lang w:val="da-DK"/>
         </w:rPr>
       </w:pPr>
-      <w:bookmarkStart w:id="7" w:name="_Toc420332252"/>
+      <w:bookmarkStart w:id="6" w:name="_Toc420332252"/>
       <w:r>
         <w:rPr>
           <w:lang w:val="da-DK"/>
         </w:rPr>
         <w:t>Ekstern Database</w:t>
       </w:r>
-      <w:bookmarkEnd w:id="7"/>
+      <w:bookmarkEnd w:id="6"/>
     </w:p>
     <w:tbl>
       <w:tblPr>
@@ -4632,14 +4613,14 @@
           <w:lang w:val="da-DK"/>
         </w:rPr>
       </w:pPr>
-      <w:bookmarkStart w:id="8" w:name="_Toc420332253"/>
+      <w:bookmarkStart w:id="7" w:name="_Toc420332253"/>
       <w:r>
         <w:rPr>
           <w:lang w:val="da-DK"/>
         </w:rPr>
         <w:t>Termliste</w:t>
       </w:r>
-      <w:bookmarkEnd w:id="8"/>
+      <w:bookmarkEnd w:id="7"/>
     </w:p>
     <w:p>
       <w:pPr>
@@ -4649,7 +4630,7 @@
           <w:lang w:val="da-DK" w:eastAsia="ar-SA"/>
         </w:rPr>
       </w:pPr>
-      <w:bookmarkStart w:id="9" w:name="_Toc420332254"/>
+      <w:bookmarkStart w:id="8" w:name="_Toc420332254"/>
       <w:proofErr w:type="spellStart"/>
       <w:r>
         <w:rPr>
@@ -4674,45 +4655,103 @@
         </w:rPr>
         <w:t>app</w:t>
       </w:r>
+      <w:bookmarkEnd w:id="8"/>
+      <w:proofErr w:type="spellEnd"/>
+    </w:p>
+    <w:p>
+      <w:pPr>
+        <w:rPr>
+          <w:lang w:val="da-DK" w:eastAsia="ar-SA"/>
+        </w:rPr>
+      </w:pPr>
+      <w:proofErr w:type="spellStart"/>
+      <w:r>
+        <w:rPr>
+          <w:i/>
+          <w:lang w:val="da-DK" w:eastAsia="ar-SA"/>
+        </w:rPr>
+        <w:t>Fridge</w:t>
+      </w:r>
+      <w:proofErr w:type="spellEnd"/>
+      <w:r>
+        <w:rPr>
+          <w:i/>
+          <w:lang w:val="da-DK" w:eastAsia="ar-SA"/>
+        </w:rPr>
+        <w:t xml:space="preserve"> </w:t>
+      </w:r>
+      <w:proofErr w:type="spellStart"/>
+      <w:r>
+        <w:rPr>
+          <w:i/>
+          <w:lang w:val="da-DK" w:eastAsia="ar-SA"/>
+        </w:rPr>
+        <w:t>app</w:t>
+      </w:r>
+      <w:proofErr w:type="spellEnd"/>
+      <w:r>
+        <w:rPr>
+          <w:lang w:val="da-DK" w:eastAsia="ar-SA"/>
+        </w:rPr>
+        <w:t xml:space="preserve"> er den lokale del af systemet, og dækker over den lokale brugergrænseflade, samt den lokale database.</w:t>
+      </w:r>
+    </w:p>
+    <w:p>
+      <w:pPr>
+        <w:pStyle w:val="Overskrift3"/>
+        <w:rPr>
+          <w:rFonts w:eastAsia="SimSun"/>
+          <w:lang w:val="da-DK" w:eastAsia="ar-SA"/>
+        </w:rPr>
+      </w:pPr>
+      <w:bookmarkStart w:id="9" w:name="_Toc420332255"/>
+      <w:bookmarkStart w:id="10" w:name="OLE_LINK1"/>
+      <w:bookmarkStart w:id="11" w:name="OLE_LINK2"/>
+      <w:r>
+        <w:rPr>
+          <w:rFonts w:eastAsia="SimSun"/>
+          <w:lang w:val="da-DK" w:eastAsia="ar-SA"/>
+        </w:rPr>
+        <w:t xml:space="preserve">Web </w:t>
+      </w:r>
+      <w:proofErr w:type="spellStart"/>
+      <w:r>
+        <w:rPr>
+          <w:rFonts w:eastAsia="SimSun"/>
+          <w:lang w:val="da-DK" w:eastAsia="ar-SA"/>
+        </w:rPr>
+        <w:t>app</w:t>
+      </w:r>
       <w:bookmarkEnd w:id="9"/>
       <w:proofErr w:type="spellEnd"/>
     </w:p>
+    <w:bookmarkEnd w:id="10"/>
+    <w:bookmarkEnd w:id="11"/>
     <w:p>
       <w:pPr>
         <w:rPr>
           <w:lang w:val="da-DK" w:eastAsia="ar-SA"/>
         </w:rPr>
       </w:pPr>
+      <w:r>
+        <w:rPr>
+          <w:lang w:val="da-DK" w:eastAsia="ar-SA"/>
+        </w:rPr>
+        <w:t xml:space="preserve">Web </w:t>
+      </w:r>
       <w:proofErr w:type="spellStart"/>
       <w:r>
         <w:rPr>
-          <w:i/>
           <w:lang w:val="da-DK" w:eastAsia="ar-SA"/>
         </w:rPr>
-        <w:t>Fridge</w:t>
+        <w:t>app</w:t>
       </w:r>
       <w:proofErr w:type="spellEnd"/>
       <w:r>
         <w:rPr>
-          <w:i/>
           <w:lang w:val="da-DK" w:eastAsia="ar-SA"/>
         </w:rPr>
-        <w:t xml:space="preserve"> </w:t>
-      </w:r>
-      <w:proofErr w:type="spellStart"/>
-      <w:r>
-        <w:rPr>
-          <w:i/>
-          <w:lang w:val="da-DK" w:eastAsia="ar-SA"/>
-        </w:rPr>
-        <w:t>app</w:t>
-      </w:r>
-      <w:proofErr w:type="spellEnd"/>
-      <w:r>
-        <w:rPr>
-          <w:lang w:val="da-DK" w:eastAsia="ar-SA"/>
-        </w:rPr>
-        <w:t xml:space="preserve"> er den lokale del af systemet, og dækker over den lokale brugergrænseflade, samt den lokale database.</w:t>
+        <w:t xml:space="preserve"> er den eksterne del af systemet, og dækker over websitet. </w:t>
       </w:r>
     </w:p>
     <w:p>
@@ -4723,165 +4762,107 @@
           <w:lang w:val="da-DK" w:eastAsia="ar-SA"/>
         </w:rPr>
       </w:pPr>
-      <w:bookmarkStart w:id="10" w:name="OLE_LINK1"/>
-      <w:bookmarkStart w:id="11" w:name="OLE_LINK2"/>
-      <w:bookmarkStart w:id="12" w:name="_Toc420332255"/>
-      <w:r>
-        <w:rPr>
-          <w:rFonts w:eastAsia="SimSun"/>
+      <w:bookmarkStart w:id="12" w:name="_Toc420332256"/>
+      <w:r>
+        <w:rPr>
+          <w:lang w:val="da-DK"/>
+        </w:rPr>
+        <w:t>Kernefunktionalitet</w:t>
+      </w:r>
+      <w:bookmarkEnd w:id="12"/>
+    </w:p>
+    <w:p>
+      <w:pPr>
+        <w:rPr>
           <w:lang w:val="da-DK" w:eastAsia="ar-SA"/>
         </w:rPr>
-        <w:t xml:space="preserve">Web </w:t>
+      </w:pPr>
+      <w:r>
+        <w:rPr>
+          <w:lang w:val="da-DK" w:eastAsia="ar-SA"/>
+        </w:rPr>
+        <w:t xml:space="preserve">Begrebet dækker over de mest basale funktionaliteter, som gør at systemet er sammenhængende og brugbart. Disse funktionaliteter er repræsenteret ved </w:t>
       </w:r>
       <w:proofErr w:type="spellStart"/>
       <w:r>
         <w:rPr>
-          <w:rFonts w:eastAsia="SimSun"/>
           <w:lang w:val="da-DK" w:eastAsia="ar-SA"/>
         </w:rPr>
-        <w:t>app</w:t>
-      </w:r>
-      <w:bookmarkEnd w:id="12"/>
+        <w:t>use</w:t>
+      </w:r>
       <w:proofErr w:type="spellEnd"/>
-    </w:p>
-    <w:bookmarkEnd w:id="10"/>
-    <w:bookmarkEnd w:id="11"/>
-    <w:p>
-      <w:pPr>
+      <w:r>
         <w:rPr>
           <w:lang w:val="da-DK" w:eastAsia="ar-SA"/>
         </w:rPr>
-      </w:pPr>
-      <w:r>
+        <w:t xml:space="preserve"> cases 1-5.</w:t>
+      </w:r>
+    </w:p>
+    <w:p>
+      <w:pPr>
+        <w:pStyle w:val="Overskrift3"/>
         <w:rPr>
           <w:lang w:val="da-DK" w:eastAsia="ar-SA"/>
         </w:rPr>
-        <w:t xml:space="preserve">Web </w:t>
-      </w:r>
+      </w:pPr>
+      <w:bookmarkStart w:id="13" w:name="_Toc420332257"/>
+      <w:r>
+        <w:rPr>
+          <w:lang w:val="da-DK" w:eastAsia="ar-SA"/>
+        </w:rPr>
+        <w:t>Standard-varer</w:t>
+      </w:r>
+      <w:bookmarkEnd w:id="13"/>
+    </w:p>
+    <w:p>
+      <w:pPr>
+        <w:rPr>
+          <w:lang w:val="da-DK" w:eastAsia="ar-SA"/>
+        </w:rPr>
+      </w:pPr>
+      <w:r>
+        <w:rPr>
+          <w:lang w:val="da-DK" w:eastAsia="ar-SA"/>
+        </w:rPr>
+        <w:t>Begrebet dækker over en række varer, som Bruger altid ønsker at have i sin varebeholdning. Varerne tilføjes til en liste på lige fod med andre lister i systemet.</w:t>
+      </w:r>
+    </w:p>
+    <w:p>
+      <w:pPr>
+        <w:rPr>
+          <w:lang w:val="da-DK" w:eastAsia="ar-SA"/>
+        </w:rPr>
+      </w:pPr>
+      <w:r>
+        <w:rPr>
+          <w:lang w:val="da-DK" w:eastAsia="ar-SA"/>
+        </w:rPr>
+        <w:t>Kaldes også ”standard-beholdning”.</w:t>
+      </w:r>
+    </w:p>
+    <w:p>
+      <w:pPr>
+        <w:pStyle w:val="Overskrift2"/>
+        <w:rPr>
+          <w:lang w:val="da-DK"/>
+        </w:rPr>
+      </w:pPr>
+      <w:bookmarkStart w:id="14" w:name="_Toc420332258"/>
       <w:proofErr w:type="spellStart"/>
       <w:r>
         <w:rPr>
-          <w:lang w:val="da-DK" w:eastAsia="ar-SA"/>
-        </w:rPr>
-        <w:t>app</w:t>
+          <w:lang w:val="da-DK"/>
+        </w:rPr>
+        <w:t>Use</w:t>
       </w:r>
       <w:proofErr w:type="spellEnd"/>
       <w:r>
         <w:rPr>
-          <w:lang w:val="da-DK" w:eastAsia="ar-SA"/>
-        </w:rPr>
-        <w:t xml:space="preserve"> er den eksterne del af systemet, og dækker over websitet. </w:t>
-      </w:r>
-    </w:p>
-    <w:p>
-      <w:pPr>
-        <w:pStyle w:val="Overskrift3"/>
-        <w:rPr>
-          <w:rFonts w:eastAsia="SimSun"/>
-          <w:lang w:val="da-DK" w:eastAsia="ar-SA"/>
-        </w:rPr>
-      </w:pPr>
-      <w:bookmarkStart w:id="13" w:name="_Toc420332256"/>
-      <w:r>
-        <w:rPr>
-          <w:lang w:val="da-DK"/>
-        </w:rPr>
-        <w:t>Kernefunktionalitet</w:t>
-      </w:r>
-      <w:bookmarkEnd w:id="13"/>
-    </w:p>
-    <w:p>
-      <w:pPr>
-        <w:rPr>
-          <w:lang w:val="da-DK" w:eastAsia="ar-SA"/>
-        </w:rPr>
-      </w:pPr>
-      <w:r>
-        <w:rPr>
-          <w:lang w:val="da-DK" w:eastAsia="ar-SA"/>
-        </w:rPr>
-        <w:t xml:space="preserve">Begrebet dækker over de mest basale funktionaliteter, som gør at systemet er sammenhængende og brugbart. Disse funktionaliteter er repræsenteret ved </w:t>
-      </w:r>
-      <w:proofErr w:type="spellStart"/>
-      <w:r>
-        <w:rPr>
-          <w:lang w:val="da-DK" w:eastAsia="ar-SA"/>
-        </w:rPr>
-        <w:t>use</w:t>
-      </w:r>
-      <w:proofErr w:type="spellEnd"/>
-      <w:r>
-        <w:rPr>
-          <w:lang w:val="da-DK" w:eastAsia="ar-SA"/>
-        </w:rPr>
-        <w:t xml:space="preserve"> cases 1-5.</w:t>
-      </w:r>
-    </w:p>
-    <w:p>
-      <w:pPr>
-        <w:pStyle w:val="Overskrift3"/>
-        <w:rPr>
-          <w:lang w:val="da-DK" w:eastAsia="ar-SA"/>
-        </w:rPr>
-      </w:pPr>
-      <w:bookmarkStart w:id="14" w:name="_Toc420332257"/>
-      <w:r>
-        <w:rPr>
-          <w:lang w:val="da-DK" w:eastAsia="ar-SA"/>
-        </w:rPr>
-        <w:t>Standard-varer</w:t>
+          <w:lang w:val="da-DK"/>
+        </w:rPr>
+        <w:t xml:space="preserve"> cases</w:t>
       </w:r>
       <w:bookmarkEnd w:id="14"/>
-    </w:p>
-    <w:p>
-      <w:pPr>
-        <w:rPr>
-          <w:lang w:val="da-DK" w:eastAsia="ar-SA"/>
-        </w:rPr>
-      </w:pPr>
-      <w:r>
-        <w:rPr>
-          <w:lang w:val="da-DK" w:eastAsia="ar-SA"/>
-        </w:rPr>
-        <w:t>Begrebet dækker over en række varer, som Bruger altid ønsker at have i sin varebeholdning. Varerne tilføjes til en liste på lige fod med andre lister i systemet.</w:t>
-      </w:r>
-    </w:p>
-    <w:p>
-      <w:pPr>
-        <w:rPr>
-          <w:lang w:val="da-DK" w:eastAsia="ar-SA"/>
-        </w:rPr>
-      </w:pPr>
-      <w:r>
-        <w:rPr>
-          <w:lang w:val="da-DK" w:eastAsia="ar-SA"/>
-        </w:rPr>
-        <w:t>Kaldes også ”standard-beholdning”.</w:t>
-      </w:r>
-    </w:p>
-    <w:p>
-      <w:pPr>
-        <w:pStyle w:val="Overskrift2"/>
-        <w:rPr>
-          <w:lang w:val="da-DK"/>
-        </w:rPr>
-      </w:pPr>
-      <w:bookmarkStart w:id="15" w:name="_Toc420332258"/>
-      <w:proofErr w:type="spellStart"/>
-      <w:r>
-        <w:rPr>
-          <w:lang w:val="da-DK"/>
-        </w:rPr>
-        <w:t>Use</w:t>
-      </w:r>
-      <w:proofErr w:type="spellEnd"/>
-      <w:r>
-        <w:rPr>
-          <w:lang w:val="da-DK"/>
-        </w:rPr>
-        <w:t xml:space="preserve"> cases</w:t>
-      </w:r>
-      <w:bookmarkEnd w:id="15"/>
     </w:p>
     <w:p>
       <w:pPr>
@@ -4930,10 +4911,10 @@
           <w:lang w:val="da-DK"/>
         </w:rPr>
         <w:object w:dxaOrig="7968" w:dyaOrig="7116">
-          <v:shape id="_x0000_i1025" type="#_x0000_t75" style="width:328.5pt;height:292.5pt" o:ole="">
+          <v:shape id="_x0000_i1025" type="#_x0000_t75" style="width:329pt;height:292.2pt" o:ole="">
             <v:imagedata r:id="rId16" o:title=""/>
           </v:shape>
-          <o:OLEObject Type="Embed" ProgID="Visio.Drawing.15" ShapeID="_x0000_i1025" DrawAspect="Content" ObjectID="_1494074633" r:id="rId17"/>
+          <o:OLEObject Type="Embed" ProgID="Visio.Drawing.15" ShapeID="_x0000_i1025" DrawAspect="Content" ObjectID="_1494150239" r:id="rId17"/>
         </w:object>
       </w:r>
     </w:p>
@@ -5024,14 +5005,14 @@
           <w:lang w:val="da-DK"/>
         </w:rPr>
       </w:pPr>
-      <w:bookmarkStart w:id="16" w:name="_Toc420332259"/>
+      <w:bookmarkStart w:id="15" w:name="_Toc420332259"/>
       <w:r>
         <w:rPr>
           <w:lang w:val="da-DK"/>
         </w:rPr>
         <w:t>UC 1: Se varer</w:t>
       </w:r>
-      <w:bookmarkEnd w:id="16"/>
+      <w:bookmarkEnd w:id="15"/>
     </w:p>
     <w:p>
       <w:pPr>
@@ -5437,8 +5418,8 @@
               </w:numPr>
               <w:spacing w:after="0" w:line="240" w:lineRule="auto"/>
             </w:pPr>
-            <w:bookmarkStart w:id="17" w:name="OLE_LINK15"/>
-            <w:bookmarkStart w:id="18" w:name="OLE_LINK16"/>
+            <w:bookmarkStart w:id="16" w:name="OLE_LINK15"/>
+            <w:bookmarkStart w:id="17" w:name="OLE_LINK16"/>
             <w:r>
               <w:t>Bruger trykker på knappen ”I køleskab”.</w:t>
             </w:r>
@@ -5488,8 +5469,8 @@
               <w:lastRenderedPageBreak/>
               <w:t>En liste over nuværende varer i køleskabet, samt mængden af disse, vises på skærmen.</w:t>
             </w:r>
+            <w:bookmarkEnd w:id="16"/>
             <w:bookmarkEnd w:id="17"/>
-            <w:bookmarkEnd w:id="18"/>
           </w:p>
         </w:tc>
       </w:tr>
@@ -5509,8 +5490,8 @@
                 <w:lang w:val="da-DK"/>
               </w:rPr>
             </w:pPr>
-            <w:bookmarkStart w:id="19" w:name="OLE_LINK24"/>
-            <w:bookmarkStart w:id="20" w:name="OLE_LINK25"/>
+            <w:bookmarkStart w:id="18" w:name="OLE_LINK24"/>
+            <w:bookmarkStart w:id="19" w:name="OLE_LINK25"/>
             <w:r>
               <w:rPr>
                 <w:b/>
@@ -5621,8 +5602,8 @@
           </w:p>
         </w:tc>
       </w:tr>
+      <w:bookmarkEnd w:id="18"/>
       <w:bookmarkEnd w:id="19"/>
-      <w:bookmarkEnd w:id="20"/>
     </w:tbl>
     <w:p>
       <w:pPr>
@@ -5642,14 +5623,14 @@
           <w:lang w:val="da-DK"/>
         </w:rPr>
       </w:pPr>
-      <w:bookmarkStart w:id="21" w:name="_Toc420332260"/>
+      <w:bookmarkStart w:id="20" w:name="_Toc420332260"/>
       <w:r>
         <w:rPr>
           <w:lang w:val="da-DK"/>
         </w:rPr>
         <w:t>UC 2: Tilføj vare</w:t>
       </w:r>
-      <w:bookmarkEnd w:id="21"/>
+      <w:bookmarkEnd w:id="20"/>
     </w:p>
     <w:p>
       <w:pPr>
@@ -6174,8 +6155,8 @@
                 <w:lang w:val="da-DK"/>
               </w:rPr>
             </w:pPr>
-            <w:bookmarkStart w:id="22" w:name="OLE_LINK20"/>
-            <w:bookmarkStart w:id="23" w:name="OLE_LINK21"/>
+            <w:bookmarkStart w:id="21" w:name="OLE_LINK20"/>
+            <w:bookmarkStart w:id="22" w:name="OLE_LINK21"/>
             <w:r>
               <w:rPr>
                 <w:b/>
@@ -6183,8 +6164,8 @@
               </w:rPr>
               <w:t>[Alternativt flow 7.a: Bruger trykker på "Tilføj"]</w:t>
             </w:r>
+            <w:bookmarkEnd w:id="21"/>
             <w:bookmarkEnd w:id="22"/>
-            <w:bookmarkEnd w:id="23"/>
           </w:p>
           <w:p>
             <w:pPr>
@@ -6375,14 +6356,14 @@
           <w:lang w:val="da-DK"/>
         </w:rPr>
       </w:pPr>
-      <w:bookmarkStart w:id="24" w:name="_Toc420332261"/>
+      <w:bookmarkStart w:id="23" w:name="_Toc420332261"/>
       <w:r>
         <w:rPr>
           <w:lang w:val="da-DK"/>
         </w:rPr>
         <w:t>UC 3: Rediger vare</w:t>
       </w:r>
-      <w:bookmarkEnd w:id="24"/>
+      <w:bookmarkEnd w:id="23"/>
     </w:p>
     <w:p>
       <w:pPr>
@@ -7257,14 +7238,14 @@
           <w:lang w:val="da-DK"/>
         </w:rPr>
       </w:pPr>
-      <w:bookmarkStart w:id="25" w:name="_Toc420332262"/>
+      <w:bookmarkStart w:id="24" w:name="_Toc420332262"/>
       <w:r>
         <w:rPr>
           <w:lang w:val="da-DK"/>
         </w:rPr>
         <w:t>UC 4: Fjern vare</w:t>
       </w:r>
-      <w:bookmarkEnd w:id="25"/>
+      <w:bookmarkEnd w:id="24"/>
     </w:p>
     <w:p>
       <w:pPr>
@@ -7705,14 +7686,14 @@
           <w:lang w:val="da-DK"/>
         </w:rPr>
       </w:pPr>
-      <w:bookmarkStart w:id="26" w:name="_Toc420332263"/>
+      <w:bookmarkStart w:id="25" w:name="_Toc420332263"/>
       <w:r>
         <w:rPr>
           <w:lang w:val="da-DK"/>
         </w:rPr>
         <w:t>UC 5: Synkroniser til ekstern database</w:t>
       </w:r>
-      <w:bookmarkEnd w:id="26"/>
+      <w:bookmarkEnd w:id="25"/>
     </w:p>
     <w:p>
       <w:pPr>
@@ -8260,13 +8241,7 @@
               <w:rPr>
                 <w:lang w:val="da-DK"/>
               </w:rPr>
-              <w:t>6</w:t>
-            </w:r>
-            <w:r>
-              <w:rPr>
-                <w:lang w:val="da-DK"/>
-              </w:rPr>
-              <w:t xml:space="preserve"> – Notifikation om holdbarhedsdato</w:t>
+              <w:t>6 – Notifikation om holdbarhedsdato</w:t>
             </w:r>
           </w:p>
         </w:tc>
@@ -8638,14 +8613,14 @@
           <w:lang w:val="da-DK"/>
         </w:rPr>
       </w:pPr>
-      <w:bookmarkStart w:id="27" w:name="_Toc420332264"/>
+      <w:bookmarkStart w:id="26" w:name="_Toc420332264"/>
       <w:r>
         <w:rPr>
           <w:lang w:val="da-DK"/>
         </w:rPr>
         <w:t>Udvidelser</w:t>
       </w:r>
-      <w:bookmarkEnd w:id="27"/>
+      <w:bookmarkEnd w:id="26"/>
     </w:p>
     <w:p>
       <w:pPr>
@@ -8744,7 +8719,7 @@
           <w:lang w:val="da-DK"/>
         </w:rPr>
       </w:pPr>
-      <w:bookmarkStart w:id="28" w:name="_Toc420332265"/>
+      <w:bookmarkStart w:id="27" w:name="_Toc420332265"/>
       <w:r>
         <w:rPr>
           <w:lang w:val="da-DK"/>
@@ -8752,37 +8727,37 @@
         <w:lastRenderedPageBreak/>
         <w:t>Gammel vare fjernes</w:t>
       </w:r>
+      <w:bookmarkEnd w:id="27"/>
+    </w:p>
+    <w:p>
+      <w:pPr>
+        <w:rPr>
+          <w:b/>
+          <w:lang w:val="da-DK"/>
+        </w:rPr>
+      </w:pPr>
+      <w:r>
+        <w:rPr>
+          <w:lang w:val="da-DK"/>
+        </w:rPr>
+        <w:t>Hvis holdbarhedsdatoen er overskredet ift. den dato som Bruger har angivet for en vare, notificeres Bruger. Notifikationen fjernes når Bruger indikerer til systemet at varen er fjernet, eller holdbarhedsdatoen på varen er ændret til en fremtidig dato.</w:t>
+      </w:r>
+    </w:p>
+    <w:p>
+      <w:pPr>
+        <w:pStyle w:val="Overskrift3"/>
+        <w:rPr>
+          <w:lang w:val="da-DK"/>
+        </w:rPr>
+      </w:pPr>
+      <w:bookmarkStart w:id="28" w:name="_Toc420332266"/>
+      <w:r>
+        <w:rPr>
+          <w:lang w:val="da-DK"/>
+        </w:rPr>
+        <w:t>Tilføj opbevaringssted</w:t>
+      </w:r>
       <w:bookmarkEnd w:id="28"/>
-    </w:p>
-    <w:p>
-      <w:pPr>
-        <w:rPr>
-          <w:b/>
-          <w:lang w:val="da-DK"/>
-        </w:rPr>
-      </w:pPr>
-      <w:r>
-        <w:rPr>
-          <w:lang w:val="da-DK"/>
-        </w:rPr>
-        <w:t>Hvis holdbarhedsdatoen er overskredet ift. den dato som Bruger har angivet for en vare, notificeres Bruger. Notifikationen fjernes når Bruger indikerer til systemet at varen er fjernet, eller holdbarhedsdatoen på varen er ændret til en fremtidig dato.</w:t>
-      </w:r>
-    </w:p>
-    <w:p>
-      <w:pPr>
-        <w:pStyle w:val="Overskrift3"/>
-        <w:rPr>
-          <w:lang w:val="da-DK"/>
-        </w:rPr>
-      </w:pPr>
-      <w:bookmarkStart w:id="29" w:name="_Toc420332266"/>
-      <w:r>
-        <w:rPr>
-          <w:lang w:val="da-DK"/>
-        </w:rPr>
-        <w:t>Tilføj opbevaringssted</w:t>
-      </w:r>
-      <w:bookmarkEnd w:id="29"/>
     </w:p>
     <w:p>
       <w:pPr>
@@ -8807,13 +8782,56 @@
           <w:lang w:val="da-DK"/>
         </w:rPr>
       </w:pPr>
-      <w:bookmarkStart w:id="30" w:name="_Toc420332267"/>
+      <w:bookmarkStart w:id="29" w:name="_Toc420332267"/>
       <w:r>
         <w:rPr>
           <w:lang w:val="da-DK"/>
         </w:rPr>
         <w:t>Log in</w:t>
       </w:r>
+      <w:bookmarkEnd w:id="29"/>
+    </w:p>
+    <w:p>
+      <w:pPr>
+        <w:rPr>
+          <w:lang w:val="da-DK"/>
+        </w:rPr>
+      </w:pPr>
+      <w:r>
+        <w:rPr>
+          <w:lang w:val="da-DK"/>
+        </w:rPr>
+        <w:t>Når Bruger vil tilgå web-</w:t>
+      </w:r>
+      <w:proofErr w:type="spellStart"/>
+      <w:r>
+        <w:rPr>
+          <w:lang w:val="da-DK"/>
+        </w:rPr>
+        <w:t>app'en</w:t>
+      </w:r>
+      <w:proofErr w:type="spellEnd"/>
+      <w:r>
+        <w:rPr>
+          <w:lang w:val="da-DK"/>
+        </w:rPr>
+        <w:t>, skal der først logges ind. Når bruger er logget ind, kan egen del af den eksterne database tilgås, og de sædvanlige funktioner vil være tilgængelige.</w:t>
+      </w:r>
+    </w:p>
+    <w:p>
+      <w:pPr>
+        <w:pStyle w:val="Overskrift3"/>
+        <w:rPr>
+          <w:lang w:val="da-DK"/>
+        </w:rPr>
+      </w:pPr>
+      <w:bookmarkStart w:id="30" w:name="_Toc420332268"/>
+      <w:r>
+        <w:rPr>
+          <w:lang w:val="da-DK"/>
+        </w:rPr>
+        <w:t>Importer indkøbsliste</w:t>
+      </w:r>
       <w:bookmarkEnd w:id="30"/>
     </w:p>
     <w:p>
@@ -8826,21 +8844,21 @@
         <w:rPr>
           <w:lang w:val="da-DK"/>
         </w:rPr>
-        <w:t>Når Bruger vil tilgå web-</w:t>
+        <w:t xml:space="preserve">Når Bruger har handlet ind, kan alle varer på </w:t>
       </w:r>
       <w:proofErr w:type="spellStart"/>
       <w:r>
         <w:rPr>
           <w:lang w:val="da-DK"/>
         </w:rPr>
-        <w:t>app'en</w:t>
+        <w:t>indskøbslisten</w:t>
       </w:r>
       <w:proofErr w:type="spellEnd"/>
       <w:r>
         <w:rPr>
           <w:lang w:val="da-DK"/>
         </w:rPr>
-        <w:t>, skal der først logges ind. Når bruger er logget ind, kan egen del af den eksterne database tilgås, og de sædvanlige funktioner vil være tilgængelige.</w:t>
+        <w:t xml:space="preserve"> med ét tryk overføres til varebeholdningen.</w:t>
       </w:r>
     </w:p>
     <w:p>
@@ -8850,12 +8868,12 @@
           <w:lang w:val="da-DK"/>
         </w:rPr>
       </w:pPr>
-      <w:bookmarkStart w:id="31" w:name="_Toc420332268"/>
-      <w:r>
-        <w:rPr>
-          <w:lang w:val="da-DK"/>
-        </w:rPr>
-        <w:t>Importer indkøbsliste</w:t>
+      <w:bookmarkStart w:id="31" w:name="_Toc420332269"/>
+      <w:r>
+        <w:rPr>
+          <w:lang w:val="da-DK"/>
+        </w:rPr>
+        <w:t>Scan vare</w:t>
       </w:r>
       <w:bookmarkEnd w:id="31"/>
     </w:p>
@@ -8869,21 +8887,154 @@
         <w:rPr>
           <w:lang w:val="da-DK"/>
         </w:rPr>
-        <w:t xml:space="preserve">Når Bruger har handlet ind, kan alle varer på </w:t>
+        <w:t>En stregkodescanner tilsluttes systemet, og varer kan scannes. Varerne tilføjes til en valgfri varebeholdningsliste.</w:t>
+      </w:r>
+    </w:p>
+    <w:p>
+      <w:pPr>
+        <w:pStyle w:val="Overskrift3"/>
+        <w:rPr>
+          <w:lang w:val="da-DK"/>
+        </w:rPr>
+      </w:pPr>
+      <w:bookmarkStart w:id="32" w:name="_Toc420332270"/>
+      <w:r>
+        <w:rPr>
+          <w:lang w:val="da-DK"/>
+        </w:rPr>
+        <w:t>Vis ernæringsværdier</w:t>
+      </w:r>
+      <w:bookmarkEnd w:id="32"/>
+    </w:p>
+    <w:p>
+      <w:pPr>
+        <w:rPr>
+          <w:b/>
+          <w:lang w:val="da-DK"/>
+        </w:rPr>
+      </w:pPr>
+      <w:r>
+        <w:rPr>
+          <w:lang w:val="da-DK"/>
+        </w:rPr>
+        <w:t>Bruger kan få oplyst ernæringsværdier for de enkelte varer.</w:t>
+      </w:r>
+    </w:p>
+    <w:p>
+      <w:pPr>
+        <w:pStyle w:val="Overskrift3"/>
+        <w:rPr>
+          <w:lang w:val="da-DK"/>
+        </w:rPr>
+      </w:pPr>
+      <w:bookmarkStart w:id="33" w:name="_Toc420332271"/>
+      <w:r>
+        <w:rPr>
+          <w:lang w:val="da-DK"/>
+        </w:rPr>
+        <w:t>Find opskrift</w:t>
+      </w:r>
+      <w:bookmarkEnd w:id="33"/>
+    </w:p>
+    <w:p>
+      <w:pPr>
+        <w:rPr>
+          <w:b/>
+          <w:lang w:val="da-DK"/>
+        </w:rPr>
+      </w:pPr>
+      <w:r>
+        <w:rPr>
+          <w:lang w:val="da-DK"/>
+        </w:rPr>
+        <w:t>Bruger kan finde opskrifter baseret på de tilgængelige varer.  Applikationen kan ud fra den valgte opskrift danne en indkøbsliste, med evt. manglende varer.</w:t>
+      </w:r>
+    </w:p>
+    <w:p>
+      <w:pPr>
+        <w:pStyle w:val="Overskrift3"/>
+        <w:rPr>
+          <w:lang w:val="da-DK"/>
+        </w:rPr>
+      </w:pPr>
+      <w:bookmarkStart w:id="34" w:name="_Toc420332272"/>
+      <w:r>
+        <w:rPr>
+          <w:lang w:val="da-DK"/>
+        </w:rPr>
+        <w:t>Valg af tema</w:t>
+      </w:r>
+      <w:bookmarkEnd w:id="34"/>
+    </w:p>
+    <w:p>
+      <w:pPr>
+        <w:rPr>
+          <w:lang w:val="da-DK"/>
+        </w:rPr>
+      </w:pPr>
+      <w:r>
+        <w:rPr>
+          <w:lang w:val="da-DK"/>
+        </w:rPr>
+        <w:t>Bruger får mulighed for at skifte grafisk tema på applikationen.</w:t>
+      </w:r>
+    </w:p>
+    <w:p>
+      <w:pPr>
+        <w:pStyle w:val="Overskrift3"/>
+        <w:rPr>
+          <w:lang w:val="da-DK"/>
+        </w:rPr>
+      </w:pPr>
+      <w:bookmarkStart w:id="35" w:name="_Toc420332273"/>
+      <w:r>
+        <w:rPr>
+          <w:lang w:val="da-DK"/>
+        </w:rPr>
+        <w:t>Juster temperaturalarm</w:t>
+      </w:r>
+      <w:bookmarkEnd w:id="35"/>
+    </w:p>
+    <w:p>
+      <w:pPr>
+        <w:rPr>
+          <w:b/>
+          <w:lang w:val="da-DK"/>
+        </w:rPr>
+      </w:pPr>
+      <w:r>
+        <w:rPr>
+          <w:lang w:val="da-DK"/>
+        </w:rPr>
+        <w:t xml:space="preserve">Et termometer, som kan kommunikere med </w:t>
       </w:r>
       <w:proofErr w:type="spellStart"/>
       <w:r>
         <w:rPr>
           <w:lang w:val="da-DK"/>
         </w:rPr>
-        <w:t>indskøbslisten</w:t>
+        <w:t>Fridge</w:t>
       </w:r>
       <w:proofErr w:type="spellEnd"/>
       <w:r>
         <w:rPr>
           <w:lang w:val="da-DK"/>
         </w:rPr>
-        <w:t xml:space="preserve"> med ét tryk overføres til varebeholdningen.</w:t>
+        <w:t xml:space="preserve"> </w:t>
+      </w:r>
+      <w:proofErr w:type="spellStart"/>
+      <w:r>
+        <w:rPr>
+          <w:lang w:val="da-DK"/>
+        </w:rPr>
+        <w:t>app’en</w:t>
+      </w:r>
+      <w:proofErr w:type="spellEnd"/>
+      <w:r>
+        <w:rPr>
+          <w:lang w:val="da-DK"/>
+        </w:rPr>
+        <w:t>, lægges i køleskabet, og Bruger sætter en max.- og en min.-temperatur. Kommer temperaturen uden for de satte værdier, advares Bruger.</w:t>
       </w:r>
     </w:p>
     <w:p>
@@ -8893,27 +9044,45 @@
           <w:lang w:val="da-DK"/>
         </w:rPr>
       </w:pPr>
-      <w:bookmarkStart w:id="32" w:name="_Toc420332269"/>
-      <w:r>
-        <w:rPr>
-          <w:lang w:val="da-DK"/>
-        </w:rPr>
-        <w:t>Scan vare</w:t>
-      </w:r>
-      <w:bookmarkEnd w:id="32"/>
-    </w:p>
-    <w:p>
-      <w:pPr>
-        <w:rPr>
-          <w:lang w:val="da-DK"/>
-        </w:rPr>
-      </w:pPr>
-      <w:r>
-        <w:rPr>
-          <w:lang w:val="da-DK"/>
-        </w:rPr>
-        <w:t>En stregkodescanner tilsluttes systemet, og varer kan scannes. Varerne tilføjes til en valgfri varebeholdningsliste.</w:t>
-      </w:r>
+      <w:bookmarkStart w:id="36" w:name="_Toc420332274"/>
+      <w:r>
+        <w:rPr>
+          <w:lang w:val="da-DK"/>
+        </w:rPr>
+        <w:t>Find tilbud</w:t>
+      </w:r>
+      <w:bookmarkEnd w:id="36"/>
+    </w:p>
+    <w:p>
+      <w:pPr>
+        <w:rPr>
+          <w:lang w:val="da-DK"/>
+        </w:rPr>
+      </w:pPr>
+      <w:r>
+        <w:rPr>
+          <w:lang w:val="da-DK"/>
+        </w:rPr>
+        <w:t>Bruger vælger ”Find tilbud” på den færdige indkøbsliste. Applikationen finder nu selv de supermarkeder hvor der er tilbud på de varer, der er på indkøbslisten. De butikker hvor alle nødvendige varer sammenlagt kan købes billigst, kommer først.</w:t>
+      </w:r>
+    </w:p>
+    <w:p>
+      <w:pPr>
+        <w:pStyle w:val="Overskrift2"/>
+        <w:rPr>
+          <w:lang w:val="da-DK"/>
+        </w:rPr>
+      </w:pPr>
+      <w:bookmarkStart w:id="37" w:name="_Toc420332275"/>
+      <w:proofErr w:type="spellStart"/>
+      <w:r>
+        <w:rPr>
+          <w:lang w:val="da-DK"/>
+        </w:rPr>
+        <w:t>MoSCow</w:t>
+      </w:r>
+      <w:bookmarkEnd w:id="37"/>
+      <w:proofErr w:type="spellEnd"/>
     </w:p>
     <w:p>
       <w:pPr>
@@ -8922,208 +9091,14 @@
           <w:lang w:val="da-DK"/>
         </w:rPr>
       </w:pPr>
-      <w:bookmarkStart w:id="33" w:name="_Toc420332270"/>
-      <w:r>
-        <w:rPr>
-          <w:lang w:val="da-DK"/>
-        </w:rPr>
-        <w:t>Vis ernæringsværdier</w:t>
-      </w:r>
-      <w:bookmarkEnd w:id="33"/>
-    </w:p>
-    <w:p>
-      <w:pPr>
-        <w:rPr>
-          <w:b/>
-          <w:lang w:val="da-DK"/>
-        </w:rPr>
-      </w:pPr>
-      <w:r>
-        <w:rPr>
-          <w:lang w:val="da-DK"/>
-        </w:rPr>
-        <w:t>Bruger kan få oplyst ernæringsværdier for de enkelte varer.</w:t>
-      </w:r>
-    </w:p>
-    <w:p>
-      <w:pPr>
-        <w:pStyle w:val="Overskrift3"/>
-        <w:rPr>
-          <w:lang w:val="da-DK"/>
-        </w:rPr>
-      </w:pPr>
-      <w:bookmarkStart w:id="34" w:name="_Toc420332271"/>
-      <w:r>
-        <w:rPr>
-          <w:lang w:val="da-DK"/>
-        </w:rPr>
-        <w:t>Find opskrift</w:t>
-      </w:r>
-      <w:bookmarkEnd w:id="34"/>
-    </w:p>
-    <w:p>
-      <w:pPr>
-        <w:rPr>
-          <w:b/>
-          <w:lang w:val="da-DK"/>
-        </w:rPr>
-      </w:pPr>
-      <w:r>
-        <w:rPr>
-          <w:lang w:val="da-DK"/>
-        </w:rPr>
-        <w:t>Bruger kan finde opskrifter baseret på de tilgængelige varer.  Applikationen kan ud fra den valgte opskrift danne en indkøbsliste, med evt. manglende varer.</w:t>
-      </w:r>
-    </w:p>
-    <w:p>
-      <w:pPr>
-        <w:pStyle w:val="Overskrift3"/>
-        <w:rPr>
-          <w:lang w:val="da-DK"/>
-        </w:rPr>
-      </w:pPr>
-      <w:bookmarkStart w:id="35" w:name="_Toc420332272"/>
-      <w:r>
-        <w:rPr>
-          <w:lang w:val="da-DK"/>
-        </w:rPr>
-        <w:t>Valg af tema</w:t>
-      </w:r>
-      <w:bookmarkEnd w:id="35"/>
-    </w:p>
-    <w:p>
-      <w:pPr>
-        <w:rPr>
-          <w:lang w:val="da-DK"/>
-        </w:rPr>
-      </w:pPr>
-      <w:r>
-        <w:rPr>
-          <w:lang w:val="da-DK"/>
-        </w:rPr>
-        <w:t>Bruger får mulighed for at skifte grafisk tema på applikationen.</w:t>
-      </w:r>
-    </w:p>
-    <w:p>
-      <w:pPr>
-        <w:pStyle w:val="Overskrift3"/>
-        <w:rPr>
-          <w:lang w:val="da-DK"/>
-        </w:rPr>
-      </w:pPr>
-      <w:bookmarkStart w:id="36" w:name="_Toc420332273"/>
-      <w:r>
-        <w:rPr>
-          <w:lang w:val="da-DK"/>
-        </w:rPr>
-        <w:t>Juster temperaturalarm</w:t>
-      </w:r>
-      <w:bookmarkEnd w:id="36"/>
-    </w:p>
-    <w:p>
-      <w:pPr>
-        <w:rPr>
-          <w:b/>
-          <w:lang w:val="da-DK"/>
-        </w:rPr>
-      </w:pPr>
-      <w:r>
-        <w:rPr>
-          <w:lang w:val="da-DK"/>
-        </w:rPr>
-        <w:t xml:space="preserve">Et termometer, som kan kommunikere med </w:t>
-      </w:r>
-      <w:proofErr w:type="spellStart"/>
-      <w:r>
-        <w:rPr>
-          <w:lang w:val="da-DK"/>
-        </w:rPr>
-        <w:t>Fridge</w:t>
-      </w:r>
-      <w:proofErr w:type="spellEnd"/>
-      <w:r>
-        <w:rPr>
-          <w:lang w:val="da-DK"/>
-        </w:rPr>
-        <w:t xml:space="preserve"> </w:t>
-      </w:r>
-      <w:proofErr w:type="spellStart"/>
-      <w:r>
-        <w:rPr>
-          <w:lang w:val="da-DK"/>
-        </w:rPr>
-        <w:t>app’en</w:t>
-      </w:r>
-      <w:proofErr w:type="spellEnd"/>
-      <w:r>
-        <w:rPr>
-          <w:lang w:val="da-DK"/>
-        </w:rPr>
-        <w:t>, lægges i køleskabet, og Bruger sætter en max.- og en min.-temperatur. Kommer temperaturen uden for de satte værdier, advares Bruger.</w:t>
-      </w:r>
-    </w:p>
-    <w:p>
-      <w:pPr>
-        <w:pStyle w:val="Overskrift3"/>
-        <w:rPr>
-          <w:lang w:val="da-DK"/>
-        </w:rPr>
-      </w:pPr>
-      <w:bookmarkStart w:id="37" w:name="_Toc420332274"/>
-      <w:r>
-        <w:rPr>
-          <w:lang w:val="da-DK"/>
-        </w:rPr>
-        <w:t>Find tilbud</w:t>
-      </w:r>
-      <w:bookmarkEnd w:id="37"/>
-    </w:p>
-    <w:p>
-      <w:pPr>
-        <w:rPr>
-          <w:lang w:val="da-DK"/>
-        </w:rPr>
-      </w:pPr>
-      <w:r>
-        <w:rPr>
-          <w:lang w:val="da-DK"/>
-        </w:rPr>
-        <w:t>Bruger vælger ”Find tilbud” på den færdige indkøbsliste. Applikationen finder nu selv de supermarkeder hvor der er tilbud på de varer, der er på indkøbslisten. De butikker hvor alle nødvendige varer sammenlagt kan købes billigst, kommer først.</w:t>
-      </w:r>
-    </w:p>
-    <w:p>
-      <w:pPr>
-        <w:pStyle w:val="Overskrift2"/>
-        <w:rPr>
-          <w:lang w:val="da-DK"/>
-        </w:rPr>
-      </w:pPr>
-      <w:bookmarkStart w:id="38" w:name="_Toc420332275"/>
-      <w:proofErr w:type="spellStart"/>
-      <w:r>
-        <w:rPr>
-          <w:lang w:val="da-DK"/>
-        </w:rPr>
-        <w:t>MoSCow</w:t>
+      <w:bookmarkStart w:id="38" w:name="_Toc420332276"/>
+      <w:r>
+        <w:rPr>
+          <w:lang w:val="da-DK"/>
+        </w:rPr>
+        <w:t>Must</w:t>
       </w:r>
       <w:bookmarkEnd w:id="38"/>
-      <w:proofErr w:type="spellEnd"/>
-    </w:p>
-    <w:p>
-      <w:pPr>
-        <w:pStyle w:val="Overskrift3"/>
-        <w:rPr>
-          <w:lang w:val="da-DK"/>
-        </w:rPr>
-      </w:pPr>
-      <w:bookmarkStart w:id="39" w:name="_Toc420332276"/>
-      <w:r>
-        <w:rPr>
-          <w:lang w:val="da-DK"/>
-        </w:rPr>
-        <w:t>Must</w:t>
-      </w:r>
-      <w:bookmarkEnd w:id="39"/>
     </w:p>
     <w:p>
       <w:pPr>
@@ -9237,7 +9212,7 @@
           <w:lang w:val="da-DK"/>
         </w:rPr>
       </w:pPr>
-      <w:bookmarkStart w:id="40" w:name="_Toc420332277"/>
+      <w:bookmarkStart w:id="39" w:name="_Toc420332277"/>
       <w:proofErr w:type="spellStart"/>
       <w:r>
         <w:rPr>
@@ -9245,7 +9220,7 @@
         </w:rPr>
         <w:t>Should</w:t>
       </w:r>
-      <w:bookmarkEnd w:id="40"/>
+      <w:bookmarkEnd w:id="39"/>
       <w:proofErr w:type="spellEnd"/>
     </w:p>
     <w:p>
@@ -9320,7 +9295,7 @@
           <w:lang w:val="da-DK"/>
         </w:rPr>
       </w:pPr>
-      <w:bookmarkStart w:id="41" w:name="_Toc420332278"/>
+      <w:bookmarkStart w:id="40" w:name="_Toc420332278"/>
       <w:proofErr w:type="spellStart"/>
       <w:r>
         <w:rPr>
@@ -9328,7 +9303,7 @@
         </w:rPr>
         <w:t>Could</w:t>
       </w:r>
-      <w:bookmarkEnd w:id="41"/>
+      <w:bookmarkEnd w:id="40"/>
       <w:proofErr w:type="spellEnd"/>
     </w:p>
     <w:p>
@@ -9403,7 +9378,7 @@
           <w:lang w:val="da-DK"/>
         </w:rPr>
       </w:pPr>
-      <w:bookmarkStart w:id="42" w:name="_Toc420332279"/>
+      <w:bookmarkStart w:id="41" w:name="_Toc420332279"/>
       <w:proofErr w:type="spellStart"/>
       <w:r>
         <w:rPr>
@@ -9425,7 +9400,7 @@
         </w:rPr>
         <w:t>Won’t</w:t>
       </w:r>
-      <w:bookmarkEnd w:id="42"/>
+      <w:bookmarkEnd w:id="41"/>
       <w:proofErr w:type="spellEnd"/>
     </w:p>
     <w:p>
@@ -9474,14 +9449,14 @@
           <w:lang w:val="da-DK"/>
         </w:rPr>
       </w:pPr>
-      <w:bookmarkStart w:id="43" w:name="_Toc420332280"/>
+      <w:bookmarkStart w:id="42" w:name="_Toc420332280"/>
       <w:r>
         <w:rPr>
           <w:lang w:val="da-DK"/>
         </w:rPr>
         <w:t>Ikke-funktionelle krav</w:t>
       </w:r>
-      <w:bookmarkEnd w:id="43"/>
+      <w:bookmarkEnd w:id="42"/>
     </w:p>
     <w:p>
       <w:pPr>
@@ -9543,26 +9518,77 @@
       </w:r>
       <w:proofErr w:type="spellEnd"/>
       <w:r>
-        <w:t xml:space="preserve"> skal kunne udføres i både Web </w:t>
+        <w:t xml:space="preserve"> skal kunne udfør</w:t>
+      </w:r>
+      <w:r>
+        <w:t xml:space="preserve">es i både </w:t>
+      </w:r>
+      <w:bookmarkStart w:id="43" w:name="_GoBack"/>
+      <w:r>
+        <w:rPr>
+          <w:i/>
+        </w:rPr>
+        <w:t xml:space="preserve">Web </w:t>
       </w:r>
       <w:proofErr w:type="spellStart"/>
       <w:r>
+        <w:rPr>
+          <w:i/>
+        </w:rPr>
         <w:t>app</w:t>
       </w:r>
       <w:proofErr w:type="spellEnd"/>
       <w:r>
-        <w:t xml:space="preserve"> og </w:t>
+        <w:t xml:space="preserve"> </w:t>
+      </w:r>
+      <w:bookmarkEnd w:id="43"/>
+      <w:r>
+        <w:t xml:space="preserve">og </w:t>
       </w:r>
       <w:proofErr w:type="spellStart"/>
       <w:r>
+        <w:rPr>
+          <w:i/>
+        </w:rPr>
         <w:t>Fridge</w:t>
       </w:r>
       <w:proofErr w:type="spellEnd"/>
       <w:r>
+        <w:rPr>
+          <w:i/>
+        </w:rPr>
         <w:t xml:space="preserve"> </w:t>
       </w:r>
       <w:proofErr w:type="spellStart"/>
       <w:r>
+        <w:rPr>
+          <w:i/>
+        </w:rPr>
+        <w:t>app</w:t>
+      </w:r>
+      <w:proofErr w:type="spellEnd"/>
+      <w:r>
+        <w:t xml:space="preserve">, med undtagelse af UC5 og UC6, som kun skal kunne udføres i </w:t>
+      </w:r>
+      <w:proofErr w:type="spellStart"/>
+      <w:r>
+        <w:rPr>
+          <w:i/>
+        </w:rPr>
+        <w:t>Fridge</w:t>
+      </w:r>
+      <w:proofErr w:type="spellEnd"/>
+      <w:r>
+        <w:rPr>
+          <w:i/>
+        </w:rPr>
+        <w:t xml:space="preserve"> </w:t>
+      </w:r>
+      <w:proofErr w:type="spellStart"/>
+      <w:r>
+        <w:rPr>
+          <w:i/>
+        </w:rPr>
         <w:t>app</w:t>
       </w:r>
       <w:proofErr w:type="spellEnd"/>
@@ -9868,6 +9894,7 @@
           <w:color w:val="auto"/>
           <w:sz w:val="22"/>
           <w:szCs w:val="22"/>
+          <w:lang w:val="en-US"/>
         </w:rPr>
         <w:id w:val="473489182"/>
         <w:docPartObj>
@@ -9993,7 +10020,6 @@
         </w:rPr>
       </w:pPr>
     </w:p>
-    <w:bookmarkEnd w:id="0"/>
     <w:p>
       <w:pPr>
         <w:rPr>
@@ -10169,7 +10195,7 @@
                 <w:bCs/>
                 <w:noProof/>
               </w:rPr>
-              <w:t>8</w:t>
+              <w:t>11</w:t>
             </w:r>
             <w:r>
               <w:rPr>
@@ -10231,7 +10257,7 @@
                 <w:bCs/>
                 <w:noProof/>
               </w:rPr>
-              <w:instrText>13</w:instrText>
+              <w:instrText>14</w:instrText>
             </w:r>
             <w:r>
               <w:rPr>
@@ -10264,7 +10290,7 @@
                 <w:sz w:val="24"/>
                 <w:szCs w:val="24"/>
               </w:rPr>
-              <w:t>10</w:t>
+              <w:t>11</w:t>
             </w:r>
             <w:r>
               <w:rPr>
@@ -13099,7 +13125,7 @@
 </file>
 
 <file path=customXml/itemProps1.xml><?xml version="1.0" encoding="utf-8"?>
-<ds:datastoreItem xmlns:ds="http://schemas.openxmlformats.org/officeDocument/2006/customXml" ds:itemID="{E32F4269-DAB5-4659-A116-D7FE8C50D7D6}">
+<ds:datastoreItem xmlns:ds="http://schemas.openxmlformats.org/officeDocument/2006/customXml" ds:itemID="{CAA67738-48F6-4095-A982-F6DE43A5E324}">
   <ds:schemaRefs>
     <ds:schemaRef ds:uri="http://schemas.openxmlformats.org/officeDocument/2006/bibliography"/>
   </ds:schemaRefs>

</xml_diff>